<commit_message>
upload files for new branding
</commit_message>
<xml_diff>
--- a/power-query-demo-notes.docx
+++ b/power-query-demo-notes.docx
@@ -9923,14 +9923,17 @@
       <w:jc w:val="right"/>
     </w:pPr>
     <w:r>
-      <w:rPr>
-        <w:noProof/>
-      </w:rPr>
       <w:drawing>
-        <wp:inline distT="0" distB="0" distL="0" distR="0" wp14:anchorId="0EBCA69F" wp14:editId="7650DDC7">
-          <wp:extent cx="6832600" cy="871594"/>
-          <wp:effectExtent l="0" t="0" r="6350" b="5080"/>
-          <wp:docPr id="47" name="Picture 6"/>
+        <wp:inline distT="0" distB="0" distL="0" distR="0" wp14:anchorId="2C7B2703" wp14:editId="0380E7CD">
+          <wp:extent cx="5943600" cy="755650"/>
+          <wp:effectExtent l="0" t="0" r="0" b="6350"/>
+          <wp:docPr id="576352227" name="Picture 576352227" descr="A close-up of a logo&#10;&#10;Description automatically generated">
+            <a:extLst xmlns:a="http://schemas.openxmlformats.org/drawingml/2006/main">
+              <a:ext uri="{FF2B5EF4-FFF2-40B4-BE49-F238E27FC236}">
+                <a16:creationId xmlns:a16="http://schemas.microsoft.com/office/drawing/2014/main" id="{41F92A76-5D37-DF6F-39E1-84FD2741DA3C}"/>
+              </a:ext>
+            </a:extLst>
+          </wp:docPr>
           <wp:cNvGraphicFramePr>
             <a:graphicFrameLocks xmlns:a="http://schemas.openxmlformats.org/drawingml/2006/main" noChangeAspect="1"/>
           </wp:cNvGraphicFramePr>
@@ -9938,7 +9941,13 @@
             <a:graphicData uri="http://schemas.openxmlformats.org/drawingml/2006/picture">
               <pic:pic xmlns:pic="http://schemas.openxmlformats.org/drawingml/2006/picture">
                 <pic:nvPicPr>
-                  <pic:cNvPr id="7" name="Picture 6"/>
+                  <pic:cNvPr id="576352227" name="Picture 576352227" descr="A close-up of a logo&#10;&#10;Description automatically generated">
+                    <a:extLst>
+                      <a:ext uri="{FF2B5EF4-FFF2-40B4-BE49-F238E27FC236}">
+                        <a16:creationId xmlns:a16="http://schemas.microsoft.com/office/drawing/2014/main" id="{41F92A76-5D37-DF6F-39E1-84FD2741DA3C}"/>
+                      </a:ext>
+                    </a:extLst>
+                  </pic:cNvPr>
                   <pic:cNvPicPr>
                     <a:picLocks noChangeAspect="1"/>
                   </pic:cNvPicPr>
@@ -9952,7 +9961,7 @@
                 <pic:spPr>
                   <a:xfrm>
                     <a:off x="0" y="0"/>
-                    <a:ext cx="6981036" cy="890529"/>
+                    <a:ext cx="5943600" cy="755650"/>
                   </a:xfrm>
                   <a:prstGeom prst="rect">
                     <a:avLst/>
@@ -9975,14 +9984,17 @@
       <w:pStyle w:val="Footer"/>
     </w:pPr>
     <w:r>
-      <w:rPr>
-        <w:noProof/>
-      </w:rPr>
       <w:drawing>
-        <wp:inline distT="0" distB="0" distL="0" distR="0" wp14:anchorId="619BC4E8" wp14:editId="2FDDD891">
-          <wp:extent cx="6849110" cy="873700"/>
-          <wp:effectExtent l="0" t="0" r="0" b="3175"/>
-          <wp:docPr id="7" name="Picture 6"/>
+        <wp:inline distT="0" distB="0" distL="0" distR="0" wp14:anchorId="31E1DCCD" wp14:editId="0400AF22">
+          <wp:extent cx="5943600" cy="755650"/>
+          <wp:effectExtent l="0" t="0" r="0" b="6350"/>
+          <wp:docPr id="7" name="Picture 6" descr="A close-up of a logo&#10;&#10;Description automatically generated">
+            <a:extLst xmlns:a="http://schemas.openxmlformats.org/drawingml/2006/main">
+              <a:ext uri="{FF2B5EF4-FFF2-40B4-BE49-F238E27FC236}">
+                <a16:creationId xmlns:a16="http://schemas.microsoft.com/office/drawing/2014/main" id="{41F92A76-5D37-DF6F-39E1-84FD2741DA3C}"/>
+              </a:ext>
+            </a:extLst>
+          </wp:docPr>
           <wp:cNvGraphicFramePr>
             <a:graphicFrameLocks xmlns:a="http://schemas.openxmlformats.org/drawingml/2006/main" noChangeAspect="1"/>
           </wp:cNvGraphicFramePr>
@@ -9990,7 +10002,13 @@
             <a:graphicData uri="http://schemas.openxmlformats.org/drawingml/2006/picture">
               <pic:pic xmlns:pic="http://schemas.openxmlformats.org/drawingml/2006/picture">
                 <pic:nvPicPr>
-                  <pic:cNvPr id="7" name="Picture 6"/>
+                  <pic:cNvPr id="7" name="Picture 6" descr="A close-up of a logo&#10;&#10;Description automatically generated">
+                    <a:extLst>
+                      <a:ext uri="{FF2B5EF4-FFF2-40B4-BE49-F238E27FC236}">
+                        <a16:creationId xmlns:a16="http://schemas.microsoft.com/office/drawing/2014/main" id="{41F92A76-5D37-DF6F-39E1-84FD2741DA3C}"/>
+                      </a:ext>
+                    </a:extLst>
+                  </pic:cNvPr>
                   <pic:cNvPicPr>
                     <a:picLocks noChangeAspect="1"/>
                   </pic:cNvPicPr>
@@ -10004,7 +10022,7 @@
                 <pic:spPr>
                   <a:xfrm>
                     <a:off x="0" y="0"/>
-                    <a:ext cx="6936786" cy="884884"/>
+                    <a:ext cx="5943600" cy="755650"/>
                   </a:xfrm>
                   <a:prstGeom prst="rect">
                     <a:avLst/>
@@ -13664,7 +13682,6 @@
   <w:style w:type="character" w:default="1" w:styleId="DefaultParagraphFont">
     <w:name w:val="Default Paragraph Font"/>
     <w:uiPriority w:val="1"/>
-    <w:semiHidden/>
     <w:unhideWhenUsed/>
   </w:style>
   <w:style w:type="table" w:default="1" w:styleId="TableNormal">

</xml_diff>